<commit_message>
chore: migrate from jsdom to fast-xml-parser
</commit_message>
<xml_diff>
--- a/test/output.docx
+++ b/test/output.docx
@@ -22,6 +22,9 @@
       <w:pPr>
         <w:spacing w:after="400"/>
       </w:pPr>
+      <w:r>
+        <w:t/>
+      </w:r>
     </w:p>
     <w:p>
       <w:pPr>
@@ -126,6 +129,9 @@
       <w:pPr>
         <w:spacing w:after="400"/>
       </w:pPr>
+      <w:r>
+        <w:t/>
+      </w:r>
     </w:p>
     <w:p>
       <w:pPr>
@@ -217,6 +223,9 @@
       <w:pPr>
         <w:spacing w:after="400"/>
       </w:pPr>
+      <w:r>
+        <w:t/>
+      </w:r>
     </w:p>
     <w:p>
       <w:pPr>
@@ -267,6 +276,9 @@
       <w:pPr>
         <w:spacing w:after="400"/>
       </w:pPr>
+      <w:r>
+        <w:t/>
+      </w:r>
     </w:p>
     <w:p>
       <w:pPr>
@@ -401,6 +413,9 @@
       <w:pPr>
         <w:spacing w:after="400"/>
       </w:pPr>
+      <w:r>
+        <w:t/>
+      </w:r>
     </w:p>
     <w:p>
       <w:pPr>
@@ -551,6 +566,9 @@
       <w:pPr>
         <w:spacing w:after="400"/>
       </w:pPr>
+      <w:r>
+        <w:t/>
+      </w:r>
     </w:p>
     <w:p>
       <w:pPr>
@@ -608,6 +626,9 @@
       <w:pPr>
         <w:spacing w:after="400"/>
       </w:pPr>
+      <w:r>
+        <w:t/>
+      </w:r>
     </w:p>
     <w:p>
       <w:pPr>
@@ -658,6 +679,9 @@
       <w:pPr>
         <w:spacing w:after="400"/>
       </w:pPr>
+      <w:r>
+        <w:t/>
+      </w:r>
     </w:p>
     <w:p>
       <w:pPr>
@@ -842,5 +866,12 @@
       <w:color w:val="1F4D78"/>
     </w:rPr>
   </w:style>
+  <w:style w:type="table" w:styleId="TableGrid">
+    <w:name w:val="TableGrid"/>
+    <w:tblPr>
+      <w:tblStyleRowBandSize w:val="1"/>
+      <w:tblStyleColBandSize w:val="1"/>
+    </w:tblPr>
+  </w:style>
 </w:styles>
 </file>
</xml_diff>